<commit_message>
#feat update Exam 1
</commit_message>
<xml_diff>
--- a/PDA_Exam_1/SODIQ_OYEDOTUN_T00674628_PDA_EXAM_1_SOLUTION.docx
+++ b/PDA_Exam_1/SODIQ_OYEDOTUN_T00674628_PDA_EXAM_1_SOLUTION.docx
@@ -1335,7 +1335,21 @@
         <w:rPr>
           <w:rFonts w:ascii="Bookman Old Style" w:eastAsia="Bookman Old Style" w:hAnsi="Bookman Old Style" w:cs="Bookman Old Style"/>
         </w:rPr>
-        <w:t>For each increase in Experience, Y increases by 1.886228. For each increase in Experience squared, Y increases by 0.080838. This is valuable information.</w:t>
+        <w:t xml:space="preserve">The regression line </w:t>
+      </w:r>
+      <w:proofErr w:type="gramStart"/>
+      <w:r>
+        <w:rPr>
+          <w:rFonts w:ascii="Bookman Old Style" w:eastAsia="Bookman Old Style" w:hAnsi="Bookman Old Style" w:cs="Bookman Old Style"/>
+        </w:rPr>
+        <w:t>is:</w:t>
+      </w:r>
+      <w:proofErr w:type="gramEnd"/>
+      <w:r>
+        <w:rPr>
+          <w:rFonts w:ascii="Bookman Old Style" w:eastAsia="Bookman Old Style" w:hAnsi="Bookman Old Style" w:cs="Bookman Old Style"/>
+        </w:rPr>
+        <w:t xml:space="preserve"> Y = 8.670659 + 1.886228 * Experience + 0.080838 * Experience squared. In other words, for each increase in Experience, Y increases by 1.886228. For each increase in Experience squared, Y increases by 0.080838. This is valuable information.</w:t>
       </w:r>
     </w:p>
     <w:p>
@@ -1360,7 +1374,8 @@
         <w:rPr>
           <w:rFonts w:ascii="Bookman Old Style" w:eastAsia="Bookman Old Style" w:hAnsi="Bookman Old Style" w:cs="Bookman Old Style"/>
         </w:rPr>
-        <w:t>The regression line is: Y = 8.670659 + 1.886228 * Experience + 0.080838 * Experience squared. In other words, for each increase in Experience, Y increases by 1.886228. For each increase in Experience squared, Y increases by 0.080838. This is valuable information.</w:t>
+        <w:lastRenderedPageBreak/>
+        <w:t>We cannot interpret the coefficients from model B as casual parameters. Since there are no significant correlation between the dependent and independent variables there might be other variables omitted from our model.</w:t>
       </w:r>
     </w:p>
     <w:p>
@@ -1463,7 +1478,21 @@
         <w:rPr>
           <w:rFonts w:ascii="Bookman Old Style" w:eastAsia="Bookman Old Style" w:hAnsi="Bookman Old Style" w:cs="Bookman Old Style"/>
         </w:rPr>
-        <w:t>The residuals are independent. In particular, there is no correlation between consecutive residuals in time series data.</w:t>
+        <w:t xml:space="preserve">The residuals are independent. </w:t>
+      </w:r>
+      <w:proofErr w:type="gramStart"/>
+      <w:r>
+        <w:rPr>
+          <w:rFonts w:ascii="Bookman Old Style" w:eastAsia="Bookman Old Style" w:hAnsi="Bookman Old Style" w:cs="Bookman Old Style"/>
+        </w:rPr>
+        <w:t>In particular, there</w:t>
+      </w:r>
+      <w:proofErr w:type="gramEnd"/>
+      <w:r>
+        <w:rPr>
+          <w:rFonts w:ascii="Bookman Old Style" w:eastAsia="Bookman Old Style" w:hAnsi="Bookman Old Style" w:cs="Bookman Old Style"/>
+        </w:rPr>
+        <w:t xml:space="preserve"> is no correlation between consecutive residuals in time series data.</w:t>
       </w:r>
     </w:p>
     <w:p>
@@ -3819,7 +3848,6 @@
                 <w:rFonts w:ascii="Bookman Old Style" w:eastAsia="Bookman Old Style" w:hAnsi="Bookman Old Style" w:cs="Bookman Old Style"/>
                 <w:i/>
               </w:rPr>
-              <w:lastRenderedPageBreak/>
               <w:t>Obs</w:t>
             </w:r>
             <w:proofErr w:type="spellEnd"/>

</xml_diff>